<commit_message>
update template docx add footer text replacement
</commit_message>
<xml_diff>
--- a/app/my_resources/report-302-template.docx
+++ b/app/my_resources/report-302-template.docx
@@ -5709,6 +5709,7 @@
       </w:tabs>
       <w:spacing w:line="180" w:lineRule="auto"/>
       <w:rPr>
+        <w:rFonts w:ascii="Times New Roman" w:hAnsi="Times New Roman" w:cs="Times New Roman"/>
         <w:color w:val="001986"/>
         <w:spacing w:val="-2"/>
         <w:sz w:val="16"/>
@@ -5717,6 +5718,7 @@
     </w:pPr>
     <w:r>
       <w:rPr>
+        <w:rFonts w:hint="cs"/>
         <w:b/>
         <w:bCs/>
         <w:color w:val="001986"/>
@@ -5740,46 +5742,12 @@
     </w:r>
     <w:r>
       <w:rPr>
-        <w:b/>
-        <w:bCs/>
         <w:color w:val="001986"/>
-        <w:spacing w:val="-2"/>
         <w:sz w:val="15"/>
         <w:szCs w:val="15"/>
       </w:rPr>
-      <w:t xml:space="preserve"> </w:t>
+      <w:t>[NAME_EN]</w:t>
     </w:r>
-    <w:sdt>
-      <w:sdtPr>
-        <w:rPr>
-          <w:color w:val="001986"/>
-          <w:sz w:val="15"/>
-          <w:szCs w:val="15"/>
-          <w:cs/>
-        </w:rPr>
-        <w:alias w:val="Company KH"/>
-        <w:tag w:val=""/>
-        <w:id w:val="1983193468"/>
-        <w:lock w:val="sdtLocked"/>
-        <w:placeholder>
-          <w:docPart w:val="204870A381AE4C2288A9964370E09D7E"/>
-        </w:placeholder>
-        <w:dataBinding w:prefixMappings="xmlns:ns0='http://schemas.openxmlformats.org/officeDocument/2006/extended-properties' " w:xpath="/ns0:Properties[1]/ns0:Company[1]" w:storeItemID="{6668398D-A668-4E3E-A5EB-62B293D839F1}"/>
-        <w15:color w:val="993366"/>
-        <w:text/>
-      </w:sdtPr>
-      <w:sdtContent>
-        <w:r>
-          <w:rPr>
-            <w:color w:val="001986"/>
-            <w:sz w:val="15"/>
-            <w:szCs w:val="15"/>
-            <w:cs/>
-          </w:rPr>
-          <w:t>ហ្គាលហ្វ៍ ហ្វើនីស ឯ.ក</w:t>
-        </w:r>
-      </w:sdtContent>
-    </w:sdt>
     <w:r>
       <w:rPr>
         <w:b/>
@@ -5794,6 +5762,7 @@
     </w:r>
     <w:r>
       <w:rPr>
+        <w:rFonts w:hint="cs"/>
         <w:b/>
         <w:bCs/>
         <w:color w:val="001986"/>
@@ -5806,6 +5775,7 @@
     </w:r>
     <w:r>
       <w:rPr>
+        <w:rFonts w:hint="cs"/>
         <w:color w:val="001986"/>
         <w:spacing w:val="-2"/>
         <w:sz w:val="15"/>
@@ -5820,86 +5790,8 @@
         <w:spacing w:val="-2"/>
         <w:sz w:val="15"/>
         <w:szCs w:val="15"/>
-        <w:cs/>
-      </w:rPr>
-      <w:fldChar w:fldCharType="begin"/>
-    </w:r>
-    <w:r>
-      <w:rPr>
-        <w:color w:val="001986"/>
-        <w:spacing w:val="-2"/>
-        <w:sz w:val="15"/>
-        <w:szCs w:val="15"/>
-        <w:cs/>
-      </w:rPr>
-      <w:instrText xml:space="preserve"> </w:instrText>
-    </w:r>
-    <w:r>
-      <w:rPr>
-        <w:color w:val="001986"/>
-        <w:spacing w:val="-2"/>
-        <w:sz w:val="15"/>
-        <w:szCs w:val="15"/>
-      </w:rPr>
-      <w:instrText>REF  TAX_TOBE_PAID</w:instrText>
-    </w:r>
-    <w:r>
-      <w:rPr>
-        <w:color w:val="001986"/>
-        <w:spacing w:val="-2"/>
-        <w:sz w:val="15"/>
-        <w:szCs w:val="15"/>
-        <w:cs/>
-      </w:rPr>
-      <w:instrText xml:space="preserve"> </w:instrText>
-    </w:r>
-    <w:r>
-      <w:rPr>
-        <w:color w:val="001986"/>
-        <w:spacing w:val="-2"/>
-        <w:sz w:val="15"/>
-        <w:szCs w:val="15"/>
-      </w:rPr>
-      <w:instrText xml:space="preserve"> \* MERGEFORMAT </w:instrText>
-    </w:r>
-    <w:r>
-      <w:rPr>
-        <w:color w:val="001986"/>
-        <w:spacing w:val="-2"/>
-        <w:sz w:val="15"/>
-        <w:szCs w:val="15"/>
-        <w:cs/>
-      </w:rPr>
-      <w:fldChar w:fldCharType="separate"/>
-    </w:r>
-    <w:r>
-      <w:rPr>
-        <w:noProof/>
-        <w:color w:val="001986"/>
-        <w:sz w:val="15"/>
-        <w:szCs w:val="15"/>
-      </w:rPr>
-      <w:t>81,826,358</w:t>
-    </w:r>
-    <w:r>
-      <w:rPr>
-        <w:color w:val="001986"/>
-        <w:spacing w:val="-2"/>
-        <w:sz w:val="15"/>
-        <w:szCs w:val="15"/>
-        <w:cs/>
-      </w:rPr>
-      <w:fldChar w:fldCharType="end"/>
-    </w:r>
-    <w:r>
-      <w:rPr>
-        <w:color w:val="001986"/>
-        <w:spacing w:val="-2"/>
-        <w:sz w:val="15"/>
-        <w:szCs w:val="15"/>
-        <w:cs/>
-      </w:rPr>
-      <w:t>រៀល</w:t>
+      </w:rPr>
+      <w:t>[TAX_REASSESSMENT_KHR]</w:t>
     </w:r>
   </w:p>
   <w:p>
@@ -5915,15 +5807,16 @@
       </w:tabs>
       <w:spacing w:line="180" w:lineRule="auto"/>
       <w:rPr>
+        <w:rFonts w:ascii="Khmer OS Siemreap-Kh Auto" w:hAnsi="Khmer OS Siemreap-Kh Auto" w:cs="Khmer OS Siemreap-Kh Auto"/>
         <w:color w:val="001986"/>
         <w:spacing w:val="-2"/>
-        <w:sz w:val="16"/>
-        <w:szCs w:val="16"/>
-        <w:cs/>
+        <w:sz w:val="15"/>
+        <w:szCs w:val="15"/>
       </w:rPr>
     </w:pPr>
     <w:r>
       <w:rPr>
+        <w:rFonts w:hint="cs"/>
         <w:b/>
         <w:bCs/>
         <w:color w:val="001986"/>
@@ -5932,7 +5825,7 @@
         <w:szCs w:val="15"/>
         <w:cs/>
       </w:rPr>
-      <w:t>លេខ</w:t>
+      <w:t>លេខអត្តសញ្ញាណកម្មសារពើពន្ធ៖</w:t>
     </w:r>
     <w:r>
       <w:rPr>
@@ -5942,205 +5835,156 @@
         <w:spacing w:val="-2"/>
         <w:sz w:val="15"/>
         <w:szCs w:val="15"/>
-        <w:cs/>
-      </w:rPr>
-      <w:t>អត្តសញ្ញាណកម្មសារពើពន្ធ</w:t>
+      </w:rPr>
+      <w:t xml:space="preserve"> </w:t>
     </w:r>
     <w:r>
       <w:rPr>
+        <w:color w:val="001986"/>
+        <w:sz w:val="15"/>
+        <w:szCs w:val="15"/>
+      </w:rPr>
+      <w:t>[TIN_NUMBER]</w:t>
+    </w:r>
+    <w:r>
+      <w:rPr>
+        <w:color w:val="001986"/>
+        <w:spacing w:val="-2"/>
+        <w:sz w:val="15"/>
+        <w:szCs w:val="15"/>
+      </w:rPr>
+      <w:tab/>
+    </w:r>
+    <w:r>
+      <w:rPr>
+        <w:rFonts w:ascii="Khmer OS Siemreap-Kh Auto" w:hAnsi="Khmer OS Siemreap-Kh Auto" w:cs="Khmer OS Siemreap-Kh Auto"/>
+        <w:color w:val="001986"/>
+        <w:spacing w:val="-2"/>
+        <w:sz w:val="15"/>
+        <w:szCs w:val="15"/>
+        <w:cs/>
+      </w:rPr>
+      <w:t>ទំព័រ</w:t>
+    </w:r>
+    <w:r>
+      <w:rPr>
+        <w:rFonts w:ascii="Khmer OS Siemreap-Kh Auto" w:hAnsi="Khmer OS Siemreap-Kh Auto" w:cs="Khmer OS Siemreap-Kh Auto"/>
         <w:b/>
         <w:bCs/>
         <w:color w:val="001986"/>
         <w:spacing w:val="-2"/>
         <w:sz w:val="15"/>
         <w:szCs w:val="15"/>
-        <w:cs/>
-      </w:rPr>
-      <w:t>៖</w:t>
+      </w:rPr>
+      <w:t xml:space="preserve"> </w:t>
     </w:r>
     <w:r>
       <w:rPr>
-        <w:b/>
-        <w:bCs/>
+        <w:rFonts w:ascii="Khmer OS Siemreap-Kh Auto" w:hAnsi="Khmer OS Siemreap-Kh Auto" w:cs="Khmer OS Siemreap-Kh Auto"/>
         <w:color w:val="001986"/>
         <w:spacing w:val="-2"/>
         <w:sz w:val="15"/>
         <w:szCs w:val="15"/>
       </w:rPr>
-      <w:t xml:space="preserve"> </w:t>
+      <w:fldChar w:fldCharType="begin"/>
     </w:r>
-    <w:sdt>
-      <w:sdtPr>
-        <w:rPr>
-          <w:color w:val="001986"/>
-          <w:sz w:val="15"/>
-          <w:szCs w:val="15"/>
-          <w:cs/>
-        </w:rPr>
-        <w:alias w:val="Company TIN"/>
-        <w:tag w:val=""/>
-        <w:id w:val="564766120"/>
-        <w:lock w:val="sdtLocked"/>
-        <w:placeholder>
-          <w:docPart w:val="04652A225C1B46DD81D443F961421B68"/>
-        </w:placeholder>
-        <w:showingPlcHdr/>
-        <w:dataBinding w:prefixMappings="xmlns:ns0='http://schemas.microsoft.com/office/2006/coverPageProps' " w:xpath="/ns0:CoverPageProperties[1]/ns0:CompanyFax[1]" w:storeItemID="{55AF091B-3C7A-41E3-B477-F2FDAA23CFDA}"/>
-        <w15:color w:val="993366"/>
-        <w:text/>
-      </w:sdtPr>
-      <w:sdtContent>
-        <w:r>
-          <w:rPr>
-            <w:rFonts w:ascii="Khmer MEF1" w:hAnsi="Khmer MEF1" w:cs="Khmer MEF1" w:hint="cs"/>
-            <w:i/>
-            <w:iCs/>
-            <w:color w:val="C00000"/>
-            <w:sz w:val="15"/>
-            <w:szCs w:val="15"/>
-            <w:u w:val="single"/>
-            <w:cs/>
-          </w:rPr>
-          <w:t>(លេខអត្តសញ្ញាណកម្មសារពើពន្ធ)</w:t>
-        </w:r>
-      </w:sdtContent>
-    </w:sdt>
     <w:r>
       <w:rPr>
+        <w:rFonts w:ascii="Khmer OS Siemreap-Kh Auto" w:hAnsi="Khmer OS Siemreap-Kh Auto" w:cs="Khmer OS Siemreap-Kh Auto"/>
         <w:color w:val="001986"/>
         <w:spacing w:val="-2"/>
         <w:sz w:val="15"/>
         <w:szCs w:val="15"/>
       </w:rPr>
-      <w:tab/>
+      <w:instrText xml:space="preserve"> PAGE  \* Arabic  \* MERGEFORMAT </w:instrText>
     </w:r>
     <w:r>
       <w:rPr>
+        <w:rFonts w:ascii="Khmer OS Siemreap-Kh Auto" w:hAnsi="Khmer OS Siemreap-Kh Auto" w:cs="Khmer OS Siemreap-Kh Auto"/>
         <w:color w:val="001986"/>
         <w:spacing w:val="-2"/>
         <w:sz w:val="15"/>
         <w:szCs w:val="15"/>
-        <w:cs/>
-      </w:rPr>
-      <w:t>ទំព័រ</w:t>
+      </w:rPr>
+      <w:fldChar w:fldCharType="separate"/>
     </w:r>
     <w:r>
       <w:rPr>
-        <w:b/>
-        <w:bCs/>
+        <w:rFonts w:ascii="Khmer OS Siemreap-Kh Auto" w:hAnsi="Khmer OS Siemreap-Kh Auto" w:cs="Khmer OS Siemreap-Kh Auto"/>
         <w:color w:val="001986"/>
         <w:spacing w:val="-2"/>
         <w:sz w:val="15"/>
         <w:szCs w:val="15"/>
       </w:rPr>
-      <w:t xml:space="preserve"> </w:t>
+      <w:t>1</w:t>
     </w:r>
     <w:r>
       <w:rPr>
-        <w:rFonts w:ascii="Limon S1" w:hAnsi="Limon S1"/>
+        <w:rFonts w:ascii="Khmer OS Siemreap-Kh Auto" w:hAnsi="Khmer OS Siemreap-Kh Auto" w:cs="Khmer OS Siemreap-Kh Auto"/>
         <w:color w:val="001986"/>
         <w:spacing w:val="-2"/>
-        <w:sz w:val="32"/>
-        <w:szCs w:val="32"/>
+        <w:sz w:val="15"/>
+        <w:szCs w:val="15"/>
+      </w:rPr>
+      <w:fldChar w:fldCharType="end"/>
+    </w:r>
+    <w:r>
+      <w:rPr>
+        <w:rFonts w:ascii="Khmer OS Siemreap-Kh Auto" w:hAnsi="Khmer OS Siemreap-Kh Auto" w:cs="Khmer OS Siemreap-Kh Auto"/>
+        <w:color w:val="001986"/>
+        <w:spacing w:val="-2"/>
+        <w:sz w:val="15"/>
+        <w:szCs w:val="15"/>
+      </w:rPr>
+      <w:t xml:space="preserve"> / </w:t>
+    </w:r>
+    <w:r>
+      <w:rPr>
+        <w:rFonts w:ascii="Khmer OS Siemreap-Kh Auto" w:hAnsi="Khmer OS Siemreap-Kh Auto" w:cs="Khmer OS Siemreap-Kh Auto"/>
+        <w:color w:val="001986"/>
+        <w:spacing w:val="-2"/>
+        <w:sz w:val="15"/>
+        <w:szCs w:val="15"/>
       </w:rPr>
       <w:fldChar w:fldCharType="begin"/>
     </w:r>
     <w:r>
       <w:rPr>
-        <w:rFonts w:ascii="Limon S1" w:hAnsi="Limon S1"/>
+        <w:rFonts w:ascii="Khmer OS Siemreap-Kh Auto" w:hAnsi="Khmer OS Siemreap-Kh Auto" w:cs="Khmer OS Siemreap-Kh Auto"/>
         <w:color w:val="001986"/>
         <w:spacing w:val="-2"/>
-        <w:sz w:val="32"/>
-        <w:szCs w:val="32"/>
-      </w:rPr>
-      <w:instrText xml:space="preserve"> PAGE  \* Arabic  \* MERGEFORMAT </w:instrText>
+        <w:sz w:val="15"/>
+        <w:szCs w:val="15"/>
+      </w:rPr>
+      <w:instrText xml:space="preserve"> NUMPAGES  \* Arabic  \* MERGEFORMAT </w:instrText>
     </w:r>
     <w:r>
       <w:rPr>
-        <w:rFonts w:ascii="Limon S1" w:hAnsi="Limon S1"/>
+        <w:rFonts w:ascii="Khmer OS Siemreap-Kh Auto" w:hAnsi="Khmer OS Siemreap-Kh Auto" w:cs="Khmer OS Siemreap-Kh Auto"/>
         <w:color w:val="001986"/>
         <w:spacing w:val="-2"/>
-        <w:sz w:val="32"/>
-        <w:szCs w:val="32"/>
+        <w:sz w:val="15"/>
+        <w:szCs w:val="15"/>
       </w:rPr>
       <w:fldChar w:fldCharType="separate"/>
     </w:r>
     <w:r>
       <w:rPr>
-        <w:rFonts w:ascii="Limon S1" w:hAnsi="Limon S1"/>
+        <w:rFonts w:ascii="Khmer OS Siemreap-Kh Auto" w:hAnsi="Khmer OS Siemreap-Kh Auto" w:cs="Khmer OS Siemreap-Kh Auto"/>
         <w:color w:val="001986"/>
         <w:spacing w:val="-2"/>
-        <w:sz w:val="32"/>
-        <w:szCs w:val="32"/>
-      </w:rPr>
-      <w:t>1</w:t>
+        <w:sz w:val="15"/>
+        <w:szCs w:val="15"/>
+      </w:rPr>
+      <w:t>2</w:t>
     </w:r>
     <w:r>
       <w:rPr>
-        <w:rFonts w:ascii="Limon S1" w:hAnsi="Limon S1"/>
+        <w:rFonts w:ascii="Khmer OS Siemreap-Kh Auto" w:hAnsi="Khmer OS Siemreap-Kh Auto" w:cs="Khmer OS Siemreap-Kh Auto"/>
         <w:color w:val="001986"/>
         <w:spacing w:val="-2"/>
-        <w:sz w:val="32"/>
-        <w:szCs w:val="32"/>
-      </w:rPr>
-      <w:fldChar w:fldCharType="end"/>
-    </w:r>
-    <w:r>
-      <w:rPr>
-        <w:color w:val="001986"/>
-        <w:spacing w:val="-2"/>
-        <w:sz w:val="16"/>
-        <w:szCs w:val="16"/>
-      </w:rPr>
-      <w:t xml:space="preserve"> / </w:t>
-    </w:r>
-    <w:r>
-      <w:rPr>
-        <w:rFonts w:ascii="Limon S1" w:hAnsi="Limon S1"/>
-        <w:color w:val="001986"/>
-        <w:spacing w:val="-2"/>
-        <w:sz w:val="32"/>
-        <w:szCs w:val="32"/>
-      </w:rPr>
-      <w:fldChar w:fldCharType="begin"/>
-    </w:r>
-    <w:r>
-      <w:rPr>
-        <w:rFonts w:ascii="Limon S1" w:hAnsi="Limon S1"/>
-        <w:color w:val="001986"/>
-        <w:spacing w:val="-2"/>
-        <w:sz w:val="32"/>
-        <w:szCs w:val="32"/>
-      </w:rPr>
-      <w:instrText xml:space="preserve"> NUMPAGES  \* Arabic  \* MERGEFORMAT </w:instrText>
-    </w:r>
-    <w:r>
-      <w:rPr>
-        <w:rFonts w:ascii="Limon S1" w:hAnsi="Limon S1"/>
-        <w:color w:val="001986"/>
-        <w:spacing w:val="-2"/>
-        <w:sz w:val="32"/>
-        <w:szCs w:val="32"/>
-      </w:rPr>
-      <w:fldChar w:fldCharType="separate"/>
-    </w:r>
-    <w:r>
-      <w:rPr>
-        <w:rFonts w:ascii="Limon S1" w:hAnsi="Limon S1"/>
-        <w:color w:val="001986"/>
-        <w:spacing w:val="-2"/>
-        <w:sz w:val="32"/>
-        <w:szCs w:val="32"/>
-      </w:rPr>
-      <w:t>3</w:t>
-    </w:r>
-    <w:r>
-      <w:rPr>
-        <w:rFonts w:ascii="Limon S1" w:hAnsi="Limon S1"/>
-        <w:color w:val="001986"/>
-        <w:spacing w:val="-2"/>
-        <w:sz w:val="32"/>
-        <w:szCs w:val="32"/>
+        <w:sz w:val="15"/>
+        <w:szCs w:val="15"/>
       </w:rPr>
       <w:fldChar w:fldCharType="end"/>
     </w:r>
@@ -6244,89 +6088,8 @@
         <w:spacing w:val="-2"/>
         <w:sz w:val="15"/>
         <w:szCs w:val="15"/>
-        <w:cs/>
-      </w:rPr>
-      <w:fldChar w:fldCharType="begin"/>
-    </w:r>
-    <w:r>
-      <w:rPr>
-        <w:color w:val="001986"/>
-        <w:spacing w:val="-2"/>
-        <w:sz w:val="15"/>
-        <w:szCs w:val="15"/>
-        <w:cs/>
-      </w:rPr>
-      <w:instrText xml:space="preserve"> </w:instrText>
-    </w:r>
-    <w:r>
-      <w:rPr>
-        <w:rFonts w:hint="cs"/>
-        <w:color w:val="001986"/>
-        <w:spacing w:val="-2"/>
-        <w:sz w:val="15"/>
-        <w:szCs w:val="15"/>
-      </w:rPr>
-      <w:instrText>REF  TAX_TOBE_PAID</w:instrText>
-    </w:r>
-    <w:r>
-      <w:rPr>
-        <w:color w:val="001986"/>
-        <w:spacing w:val="-2"/>
-        <w:sz w:val="15"/>
-        <w:szCs w:val="15"/>
-        <w:cs/>
-      </w:rPr>
-      <w:instrText xml:space="preserve"> </w:instrText>
-    </w:r>
-    <w:r>
-      <w:rPr>
-        <w:color w:val="001986"/>
-        <w:spacing w:val="-2"/>
-        <w:sz w:val="15"/>
-        <w:szCs w:val="15"/>
-      </w:rPr>
-      <w:instrText xml:space="preserve"> \* MERGEFORMAT </w:instrText>
-    </w:r>
-    <w:r>
-      <w:rPr>
-        <w:color w:val="001986"/>
-        <w:spacing w:val="-2"/>
-        <w:sz w:val="15"/>
-        <w:szCs w:val="15"/>
-        <w:cs/>
-      </w:rPr>
-      <w:fldChar w:fldCharType="separate"/>
-    </w:r>
-    <w:r>
-      <w:rPr>
-        <w:rFonts w:cs="Arial"/>
-        <w:noProof/>
-        <w:color w:val="001986"/>
-        <w:sz w:val="15"/>
-        <w:szCs w:val="15"/>
-      </w:rPr>
-      <w:t>81,826,358</w:t>
-    </w:r>
-    <w:r>
-      <w:rPr>
-        <w:color w:val="001986"/>
-        <w:spacing w:val="-2"/>
-        <w:sz w:val="15"/>
-        <w:szCs w:val="15"/>
-        <w:cs/>
-      </w:rPr>
-      <w:fldChar w:fldCharType="end"/>
-    </w:r>
-    <w:r>
-      <w:rPr>
-        <w:rFonts w:hint="cs"/>
-        <w:color w:val="001986"/>
-        <w:spacing w:val="-2"/>
-        <w:sz w:val="15"/>
-        <w:szCs w:val="15"/>
-        <w:cs/>
-      </w:rPr>
-      <w:t>រៀល</w:t>
+      </w:rPr>
+      <w:t>[TAX_REASSESSMENT_KHR]</w:t>
     </w:r>
   </w:p>
   <w:p>
@@ -6342,11 +6105,11 @@
       </w:tabs>
       <w:spacing w:line="180" w:lineRule="auto"/>
       <w:rPr>
-        <w:rFonts w:ascii="Times New Roman" w:hAnsi="Times New Roman"/>
+        <w:rFonts w:ascii="Khmer OS Siemreap-Kh Auto" w:hAnsi="Khmer OS Siemreap-Kh Auto" w:cs="Khmer OS Siemreap-Kh Auto"/>
         <w:color w:val="001986"/>
         <w:spacing w:val="-2"/>
-        <w:sz w:val="16"/>
-        <w:szCs w:val="16"/>
+        <w:sz w:val="15"/>
+        <w:szCs w:val="15"/>
       </w:rPr>
     </w:pPr>
     <w:r>
@@ -6392,6 +6155,7 @@
     </w:r>
     <w:r>
       <w:rPr>
+        <w:rFonts w:ascii="Khmer OS Siemreap-Kh Auto" w:hAnsi="Khmer OS Siemreap-Kh Auto" w:cs="Khmer OS Siemreap-Kh Auto"/>
         <w:color w:val="001986"/>
         <w:spacing w:val="-2"/>
         <w:sz w:val="15"/>
@@ -6402,6 +6166,7 @@
     </w:r>
     <w:r>
       <w:rPr>
+        <w:rFonts w:ascii="Khmer OS Siemreap-Kh Auto" w:hAnsi="Khmer OS Siemreap-Kh Auto" w:cs="Khmer OS Siemreap-Kh Auto"/>
         <w:b/>
         <w:bCs/>
         <w:color w:val="001986"/>
@@ -6413,111 +6178,111 @@
     </w:r>
     <w:r>
       <w:rPr>
-        <w:rFonts w:ascii="Limon S1" w:hAnsi="Limon S1" w:cs="Arial"/>
+        <w:rFonts w:ascii="Khmer OS Siemreap-Kh Auto" w:hAnsi="Khmer OS Siemreap-Kh Auto" w:cs="Khmer OS Siemreap-Kh Auto"/>
         <w:color w:val="001986"/>
         <w:spacing w:val="-2"/>
-        <w:sz w:val="32"/>
-        <w:szCs w:val="32"/>
+        <w:sz w:val="15"/>
+        <w:szCs w:val="15"/>
       </w:rPr>
       <w:fldChar w:fldCharType="begin"/>
     </w:r>
     <w:r>
       <w:rPr>
-        <w:rFonts w:ascii="Limon S1" w:hAnsi="Limon S1" w:cs="Arial"/>
+        <w:rFonts w:ascii="Khmer OS Siemreap-Kh Auto" w:hAnsi="Khmer OS Siemreap-Kh Auto" w:cs="Khmer OS Siemreap-Kh Auto"/>
         <w:color w:val="001986"/>
         <w:spacing w:val="-2"/>
-        <w:sz w:val="32"/>
-        <w:szCs w:val="32"/>
+        <w:sz w:val="15"/>
+        <w:szCs w:val="15"/>
       </w:rPr>
       <w:instrText xml:space="preserve"> PAGE  \* Arabic  \* MERGEFORMAT </w:instrText>
     </w:r>
     <w:r>
       <w:rPr>
-        <w:rFonts w:ascii="Limon S1" w:hAnsi="Limon S1" w:cs="Arial"/>
+        <w:rFonts w:ascii="Khmer OS Siemreap-Kh Auto" w:hAnsi="Khmer OS Siemreap-Kh Auto" w:cs="Khmer OS Siemreap-Kh Auto"/>
         <w:color w:val="001986"/>
         <w:spacing w:val="-2"/>
-        <w:sz w:val="32"/>
-        <w:szCs w:val="32"/>
+        <w:sz w:val="15"/>
+        <w:szCs w:val="15"/>
       </w:rPr>
       <w:fldChar w:fldCharType="separate"/>
     </w:r>
     <w:r>
       <w:rPr>
-        <w:rFonts w:ascii="Limon S1" w:hAnsi="Limon S1" w:cs="Arial"/>
+        <w:rFonts w:ascii="Khmer OS Siemreap-Kh Auto" w:hAnsi="Khmer OS Siemreap-Kh Auto" w:cs="Khmer OS Siemreap-Kh Auto"/>
         <w:color w:val="001986"/>
         <w:spacing w:val="-2"/>
-        <w:sz w:val="32"/>
-        <w:szCs w:val="32"/>
+        <w:sz w:val="15"/>
+        <w:szCs w:val="15"/>
       </w:rPr>
       <w:t>1</w:t>
     </w:r>
     <w:r>
       <w:rPr>
-        <w:rFonts w:ascii="Limon S1" w:hAnsi="Limon S1" w:cs="Arial"/>
+        <w:rFonts w:ascii="Khmer OS Siemreap-Kh Auto" w:hAnsi="Khmer OS Siemreap-Kh Auto" w:cs="Khmer OS Siemreap-Kh Auto"/>
         <w:color w:val="001986"/>
         <w:spacing w:val="-2"/>
-        <w:sz w:val="32"/>
-        <w:szCs w:val="32"/>
+        <w:sz w:val="15"/>
+        <w:szCs w:val="15"/>
       </w:rPr>
       <w:fldChar w:fldCharType="end"/>
     </w:r>
     <w:r>
       <w:rPr>
-        <w:rFonts w:cs="Arial"/>
+        <w:rFonts w:ascii="Khmer OS Siemreap-Kh Auto" w:hAnsi="Khmer OS Siemreap-Kh Auto" w:cs="Khmer OS Siemreap-Kh Auto"/>
         <w:color w:val="001986"/>
         <w:spacing w:val="-2"/>
-        <w:sz w:val="16"/>
-        <w:szCs w:val="16"/>
+        <w:sz w:val="15"/>
+        <w:szCs w:val="15"/>
       </w:rPr>
       <w:t xml:space="preserve"> / </w:t>
     </w:r>
     <w:r>
       <w:rPr>
-        <w:rFonts w:ascii="Limon S1" w:hAnsi="Limon S1" w:cs="Arial"/>
+        <w:rFonts w:ascii="Khmer OS Siemreap-Kh Auto" w:hAnsi="Khmer OS Siemreap-Kh Auto" w:cs="Khmer OS Siemreap-Kh Auto"/>
         <w:color w:val="001986"/>
         <w:spacing w:val="-2"/>
-        <w:sz w:val="32"/>
-        <w:szCs w:val="32"/>
+        <w:sz w:val="15"/>
+        <w:szCs w:val="15"/>
       </w:rPr>
       <w:fldChar w:fldCharType="begin"/>
     </w:r>
     <w:r>
       <w:rPr>
-        <w:rFonts w:ascii="Limon S1" w:hAnsi="Limon S1" w:cs="Arial"/>
+        <w:rFonts w:ascii="Khmer OS Siemreap-Kh Auto" w:hAnsi="Khmer OS Siemreap-Kh Auto" w:cs="Khmer OS Siemreap-Kh Auto"/>
         <w:color w:val="001986"/>
         <w:spacing w:val="-2"/>
-        <w:sz w:val="32"/>
-        <w:szCs w:val="32"/>
+        <w:sz w:val="15"/>
+        <w:szCs w:val="15"/>
       </w:rPr>
       <w:instrText xml:space="preserve"> NUMPAGES  \* Arabic  \* MERGEFORMAT </w:instrText>
     </w:r>
     <w:r>
       <w:rPr>
-        <w:rFonts w:ascii="Limon S1" w:hAnsi="Limon S1" w:cs="Arial"/>
+        <w:rFonts w:ascii="Khmer OS Siemreap-Kh Auto" w:hAnsi="Khmer OS Siemreap-Kh Auto" w:cs="Khmer OS Siemreap-Kh Auto"/>
         <w:color w:val="001986"/>
         <w:spacing w:val="-2"/>
-        <w:sz w:val="32"/>
-        <w:szCs w:val="32"/>
+        <w:sz w:val="15"/>
+        <w:szCs w:val="15"/>
       </w:rPr>
       <w:fldChar w:fldCharType="separate"/>
     </w:r>
     <w:r>
       <w:rPr>
-        <w:rFonts w:ascii="Limon S1" w:hAnsi="Limon S1" w:cs="Arial"/>
+        <w:rFonts w:ascii="Khmer OS Siemreap-Kh Auto" w:hAnsi="Khmer OS Siemreap-Kh Auto" w:cs="Khmer OS Siemreap-Kh Auto"/>
         <w:color w:val="001986"/>
         <w:spacing w:val="-2"/>
-        <w:sz w:val="32"/>
-        <w:szCs w:val="32"/>
+        <w:sz w:val="15"/>
+        <w:szCs w:val="15"/>
       </w:rPr>
       <w:t>3</w:t>
     </w:r>
     <w:r>
       <w:rPr>
-        <w:rFonts w:ascii="Limon S1" w:hAnsi="Limon S1" w:cs="Arial"/>
+        <w:rFonts w:ascii="Khmer OS Siemreap-Kh Auto" w:hAnsi="Khmer OS Siemreap-Kh Auto" w:cs="Khmer OS Siemreap-Kh Auto"/>
         <w:color w:val="001986"/>
         <w:spacing w:val="-2"/>
-        <w:sz w:val="32"/>
-        <w:szCs w:val="32"/>
+        <w:sz w:val="15"/>
+        <w:szCs w:val="15"/>
       </w:rPr>
       <w:fldChar w:fldCharType="end"/>
     </w:r>
@@ -9438,79 +9203,6 @@
   <w:docParts>
     <w:docPart>
       <w:docPartPr>
-        <w:name w:val="204870A381AE4C2288A9964370E09D7E"/>
-        <w:category>
-          <w:name w:val="General"/>
-          <w:gallery w:val="placeholder"/>
-        </w:category>
-        <w:types>
-          <w:type w:val="bbPlcHdr"/>
-        </w:types>
-        <w:behaviors>
-          <w:behavior w:val="content"/>
-        </w:behaviors>
-        <w:guid w:val="{ED6792A7-8ED9-469B-8E72-C8A4F8E5775E}"/>
-      </w:docPartPr>
-      <w:docPartBody>
-        <w:p>
-          <w:pPr>
-            <w:pStyle w:val="204870A381AE4C2288A9964370E09D7E"/>
-          </w:pPr>
-          <w:r>
-            <w:rPr>
-              <w:rStyle w:val="PlaceholderText"/>
-              <w:rFonts w:ascii="Khmer MEF1" w:hAnsi="Khmer MEF1" w:cs="Khmer MEF1"/>
-              <w:i/>
-              <w:iCs/>
-              <w:color w:val="C00000"/>
-              <w:sz w:val="15"/>
-              <w:szCs w:val="15"/>
-              <w:u w:val="single"/>
-              <w:cs/>
-            </w:rPr>
-            <w:t>(នាមករណ៍សហគ្រាស)</w:t>
-          </w:r>
-        </w:p>
-      </w:docPartBody>
-    </w:docPart>
-    <w:docPart>
-      <w:docPartPr>
-        <w:name w:val="04652A225C1B46DD81D443F961421B68"/>
-        <w:category>
-          <w:name w:val="General"/>
-          <w:gallery w:val="placeholder"/>
-        </w:category>
-        <w:types>
-          <w:type w:val="bbPlcHdr"/>
-        </w:types>
-        <w:behaviors>
-          <w:behavior w:val="content"/>
-        </w:behaviors>
-        <w:guid w:val="{1394D56B-B8D3-4CF2-87D9-E9B499D1FF79}"/>
-      </w:docPartPr>
-      <w:docPartBody>
-        <w:p>
-          <w:pPr>
-            <w:pStyle w:val="04652A225C1B46DD81D443F961421B681"/>
-          </w:pPr>
-          <w:r>
-            <w:rPr>
-              <w:rFonts w:ascii="Khmer MEF1" w:hAnsi="Khmer MEF1" w:cs="Khmer MEF1" w:hint="cs"/>
-              <w:i/>
-              <w:iCs/>
-              <w:color w:val="C00000"/>
-              <w:sz w:val="15"/>
-              <w:szCs w:val="15"/>
-              <w:u w:val="single"/>
-              <w:cs/>
-            </w:rPr>
-            <w:t>(លេខអត្តសញ្ញាណកម្មសារពើពន្ធ)</w:t>
-          </w:r>
-        </w:p>
-      </w:docPartBody>
-    </w:docPart>
-    <w:docPart>
-      <w:docPartPr>
         <w:name w:val="FE63CAD090AC4271ADEC546A48D0C271"/>
         <w:category>
           <w:name w:val="General"/>
@@ -9791,12 +9483,12 @@
     <w:pitch w:val="variable"/>
     <w:sig w:usb0="A00000EF" w:usb1="5000204A" w:usb2="00010000" w:usb3="00000000" w:csb0="00000111" w:csb1="00000000"/>
   </w:font>
-  <w:font w:name="Limon S1">
-    <w:panose1 w:val="00000000000000000000"/>
+  <w:font w:name="Khmer OS Siemreap-Kh Auto">
+    <w:panose1 w:val="02000500000000020004"/>
     <w:charset w:val="00"/>
     <w:family w:val="auto"/>
     <w:pitch w:val="variable"/>
-    <w:sig w:usb0="00000003" w:usb1="00000000" w:usb2="00000000" w:usb3="00000000" w:csb0="00000001" w:csb1="00000000"/>
+    <w:sig w:usb0="A00000EF" w:usb1="5000204A" w:usb2="00010000" w:usb3="00000000" w:csb0="00000101" w:csb1="00000000"/>
   </w:font>
   <w:font w:name="Cambria">
     <w:panose1 w:val="02040503050406030204"/>
@@ -9855,9 +9547,11 @@
     <w:rsid w:val="00070A61"/>
     <w:rsid w:val="00081C67"/>
     <w:rsid w:val="000C4866"/>
+    <w:rsid w:val="001043A0"/>
     <w:rsid w:val="00114F1F"/>
     <w:rsid w:val="001272B4"/>
     <w:rsid w:val="001F36C8"/>
+    <w:rsid w:val="00244EFE"/>
     <w:rsid w:val="002725F3"/>
     <w:rsid w:val="00287C07"/>
     <w:rsid w:val="002A31D5"/>
@@ -9870,6 +9564,7 @@
     <w:rsid w:val="003F7FE3"/>
     <w:rsid w:val="0042125F"/>
     <w:rsid w:val="00434483"/>
+    <w:rsid w:val="004B09B6"/>
     <w:rsid w:val="0050155B"/>
     <w:rsid w:val="00520FA7"/>
     <w:rsid w:val="00567E17"/>
@@ -9887,6 +9582,7 @@
     <w:rsid w:val="00846E8E"/>
     <w:rsid w:val="0095307D"/>
     <w:rsid w:val="009864AC"/>
+    <w:rsid w:val="009A2B8B"/>
     <w:rsid w:val="009F43D9"/>
     <w:rsid w:val="00A13AFE"/>
     <w:rsid w:val="00A46A05"/>

</xml_diff>